<commit_message>
Added test (download file from github) to the word doc test plan. Also added screenshot.
</commit_message>
<xml_diff>
--- a/RodFant-Chapter2.docx
+++ b/RodFant-Chapter2.docx
@@ -224,8 +224,6 @@
               </w:rPr>
               <w:t>CPT-185-I01, I02</w:t>
             </w:r>
-            <w:bookmarkStart w:id="0" w:name="_GoBack"/>
-            <w:bookmarkEnd w:id="0"/>
           </w:p>
         </w:tc>
       </w:tr>
@@ -354,6 +352,68 @@
                 <w:szCs w:val="24"/>
               </w:rPr>
             </w:pPr>
+            <w:r>
+              <w:rPr>
+                <w:rFonts w:ascii="Times New Roman" w:eastAsia="Times New Roman" w:hAnsi="Times New Roman" w:cs="Times New Roman"/>
+                <w:sz w:val="24"/>
+                <w:szCs w:val="24"/>
+              </w:rPr>
+              <w:t xml:space="preserve">I had an issue uploading the code. I tried to download it from </w:t>
+            </w:r>
+            <w:proofErr w:type="spellStart"/>
+            <w:r>
+              <w:rPr>
+                <w:rFonts w:ascii="Times New Roman" w:eastAsia="Times New Roman" w:hAnsi="Times New Roman" w:cs="Times New Roman"/>
+                <w:sz w:val="24"/>
+                <w:szCs w:val="24"/>
+              </w:rPr>
+              <w:t>github</w:t>
+            </w:r>
+            <w:proofErr w:type="spellEnd"/>
+            <w:r>
+              <w:rPr>
+                <w:rFonts w:ascii="Times New Roman" w:eastAsia="Times New Roman" w:hAnsi="Times New Roman" w:cs="Times New Roman"/>
+                <w:sz w:val="24"/>
+                <w:szCs w:val="24"/>
+              </w:rPr>
+              <w:t xml:space="preserve"> to test it and I don’t think it worked. When I tried to </w:t>
+            </w:r>
+            <w:proofErr w:type="spellStart"/>
+            <w:r>
+              <w:rPr>
+                <w:rFonts w:ascii="Times New Roman" w:eastAsia="Times New Roman" w:hAnsi="Times New Roman" w:cs="Times New Roman"/>
+                <w:sz w:val="24"/>
+                <w:szCs w:val="24"/>
+              </w:rPr>
+              <w:t>reupload</w:t>
+            </w:r>
+            <w:proofErr w:type="spellEnd"/>
+            <w:r>
+              <w:rPr>
+                <w:rFonts w:ascii="Times New Roman" w:eastAsia="Times New Roman" w:hAnsi="Times New Roman" w:cs="Times New Roman"/>
+                <w:sz w:val="24"/>
+                <w:szCs w:val="24"/>
+              </w:rPr>
+              <w:t xml:space="preserve">, I got a permissions error about unable to change file. I think this was because the folder was on my server, not my local PC. I moved the folder to my local pc and then pushed the whole thing to </w:t>
+            </w:r>
+            <w:proofErr w:type="spellStart"/>
+            <w:r>
+              <w:rPr>
+                <w:rFonts w:ascii="Times New Roman" w:eastAsia="Times New Roman" w:hAnsi="Times New Roman" w:cs="Times New Roman"/>
+                <w:sz w:val="24"/>
+                <w:szCs w:val="24"/>
+              </w:rPr>
+              <w:t>github</w:t>
+            </w:r>
+            <w:proofErr w:type="spellEnd"/>
+            <w:r>
+              <w:rPr>
+                <w:rFonts w:ascii="Times New Roman" w:eastAsia="Times New Roman" w:hAnsi="Times New Roman" w:cs="Times New Roman"/>
+                <w:sz w:val="24"/>
+                <w:szCs w:val="24"/>
+              </w:rPr>
+              <w:t>. It seems to work now. I don’t know if I need to delete the older files?</w:t>
+            </w:r>
           </w:p>
         </w:tc>
       </w:tr>
@@ -442,6 +502,34 @@
                 <w:szCs w:val="24"/>
               </w:rPr>
             </w:pPr>
+            <w:r>
+              <w:rPr>
+                <w:rFonts w:ascii="Times New Roman" w:eastAsia="Times New Roman" w:hAnsi="Times New Roman" w:cs="Times New Roman"/>
+                <w:sz w:val="24"/>
+                <w:szCs w:val="24"/>
+              </w:rPr>
+              <w:t xml:space="preserve">Tested, found issue. Retested, it seems to work, unless I’m accidentally loading a cached version. I downloaded it again and changed the name, I think it is good. I will now add this document update as well on </w:t>
+            </w:r>
+            <w:proofErr w:type="spellStart"/>
+            <w:r>
+              <w:rPr>
+                <w:rFonts w:ascii="Times New Roman" w:eastAsia="Times New Roman" w:hAnsi="Times New Roman" w:cs="Times New Roman"/>
+                <w:sz w:val="24"/>
+                <w:szCs w:val="24"/>
+              </w:rPr>
+              <w:t>github</w:t>
+            </w:r>
+            <w:proofErr w:type="spellEnd"/>
+            <w:r>
+              <w:rPr>
+                <w:rFonts w:ascii="Times New Roman" w:eastAsia="Times New Roman" w:hAnsi="Times New Roman" w:cs="Times New Roman"/>
+                <w:sz w:val="24"/>
+                <w:szCs w:val="24"/>
+              </w:rPr>
+              <w:t>, in the folder.</w:t>
+            </w:r>
+            <w:bookmarkStart w:id="0" w:name="_GoBack"/>
+            <w:bookmarkEnd w:id="0"/>
           </w:p>
         </w:tc>
       </w:tr>
@@ -499,164 +587,8 @@
           <w:sz w:val="24"/>
           <w:szCs w:val="24"/>
         </w:rPr>
-        <w:t xml:space="preserve">Test </w:t>
+        <w:t>No code yet.</w:t>
       </w:r>
-      <w:r>
-        <w:rPr>
-          <w:rFonts w:ascii="Times New Roman" w:hAnsi="Times New Roman" w:cs="Times New Roman"/>
-          <w:sz w:val="24"/>
-          <w:szCs w:val="24"/>
-        </w:rPr>
-        <w:t>Case S</w:t>
-      </w:r>
-      <w:r>
-        <w:rPr>
-          <w:rFonts w:ascii="Times New Roman" w:hAnsi="Times New Roman" w:cs="Times New Roman"/>
-          <w:sz w:val="24"/>
-          <w:szCs w:val="24"/>
-        </w:rPr>
-        <w:t>cenario 1:</w:t>
-      </w:r>
-    </w:p>
-    <w:p>
-      <w:pPr>
-        <w:tabs>
-          <w:tab w:val="left" w:pos="1800"/>
-        </w:tabs>
-        <w:rPr>
-          <w:rFonts w:ascii="Times New Roman" w:hAnsi="Times New Roman" w:cs="Times New Roman"/>
-          <w:sz w:val="24"/>
-          <w:szCs w:val="24"/>
-        </w:rPr>
-      </w:pPr>
-    </w:p>
-    <w:p>
-      <w:pPr>
-        <w:tabs>
-          <w:tab w:val="left" w:pos="1800"/>
-        </w:tabs>
-        <w:rPr>
-          <w:rFonts w:ascii="Times New Roman" w:hAnsi="Times New Roman" w:cs="Times New Roman"/>
-          <w:sz w:val="24"/>
-          <w:szCs w:val="24"/>
-        </w:rPr>
-      </w:pPr>
-      <w:r>
-        <w:rPr>
-          <w:rFonts w:ascii="Times New Roman" w:hAnsi="Times New Roman" w:cs="Times New Roman"/>
-          <w:sz w:val="24"/>
-          <w:szCs w:val="24"/>
-        </w:rPr>
-        <w:t xml:space="preserve">Test </w:t>
-      </w:r>
-      <w:r>
-        <w:rPr>
-          <w:rFonts w:ascii="Times New Roman" w:hAnsi="Times New Roman" w:cs="Times New Roman"/>
-          <w:sz w:val="24"/>
-          <w:szCs w:val="24"/>
-        </w:rPr>
-        <w:t xml:space="preserve">Case </w:t>
-      </w:r>
-      <w:r>
-        <w:rPr>
-          <w:rFonts w:ascii="Times New Roman" w:hAnsi="Times New Roman" w:cs="Times New Roman"/>
-          <w:sz w:val="24"/>
-          <w:szCs w:val="24"/>
-        </w:rPr>
-        <w:t>Scenario 1 Screenshot</w:t>
-      </w:r>
-      <w:r>
-        <w:rPr>
-          <w:rFonts w:ascii="Times New Roman" w:hAnsi="Times New Roman" w:cs="Times New Roman"/>
-          <w:sz w:val="24"/>
-          <w:szCs w:val="24"/>
-        </w:rPr>
-        <w:t>(s)</w:t>
-      </w:r>
-      <w:r>
-        <w:rPr>
-          <w:rFonts w:ascii="Times New Roman" w:hAnsi="Times New Roman" w:cs="Times New Roman"/>
-          <w:sz w:val="24"/>
-          <w:szCs w:val="24"/>
-        </w:rPr>
-        <w:t>:</w:t>
-      </w:r>
-    </w:p>
-    <w:p>
-      <w:pPr>
-        <w:tabs>
-          <w:tab w:val="left" w:pos="1800"/>
-        </w:tabs>
-        <w:rPr>
-          <w:rFonts w:ascii="Times New Roman" w:hAnsi="Times New Roman" w:cs="Times New Roman"/>
-          <w:sz w:val="24"/>
-          <w:szCs w:val="24"/>
-        </w:rPr>
-      </w:pPr>
-    </w:p>
-    <w:p>
-      <w:pPr>
-        <w:tabs>
-          <w:tab w:val="left" w:pos="1800"/>
-        </w:tabs>
-        <w:rPr>
-          <w:rFonts w:ascii="Times New Roman" w:hAnsi="Times New Roman" w:cs="Times New Roman"/>
-          <w:sz w:val="24"/>
-          <w:szCs w:val="24"/>
-        </w:rPr>
-      </w:pPr>
-      <w:r>
-        <w:rPr>
-          <w:rFonts w:ascii="Times New Roman" w:hAnsi="Times New Roman" w:cs="Times New Roman"/>
-          <w:sz w:val="24"/>
-          <w:szCs w:val="24"/>
-        </w:rPr>
-        <w:t>Test Case Scenario 2:</w:t>
-      </w:r>
-    </w:p>
-    <w:p>
-      <w:pPr>
-        <w:tabs>
-          <w:tab w:val="left" w:pos="1800"/>
-        </w:tabs>
-        <w:rPr>
-          <w:rFonts w:ascii="Times New Roman" w:hAnsi="Times New Roman" w:cs="Times New Roman"/>
-          <w:sz w:val="24"/>
-          <w:szCs w:val="24"/>
-        </w:rPr>
-      </w:pPr>
-    </w:p>
-    <w:p>
-      <w:pPr>
-        <w:tabs>
-          <w:tab w:val="left" w:pos="1800"/>
-        </w:tabs>
-        <w:rPr>
-          <w:rFonts w:ascii="Times New Roman" w:hAnsi="Times New Roman" w:cs="Times New Roman"/>
-          <w:sz w:val="24"/>
-          <w:szCs w:val="24"/>
-        </w:rPr>
-      </w:pPr>
-      <w:r>
-        <w:rPr>
-          <w:rFonts w:ascii="Times New Roman" w:hAnsi="Times New Roman" w:cs="Times New Roman"/>
-          <w:sz w:val="24"/>
-          <w:szCs w:val="24"/>
-        </w:rPr>
-        <w:t>Test Case Scenario 2 Screenshot(s):</w:t>
-      </w:r>
-    </w:p>
-    <w:p>
-      <w:pPr>
-        <w:tabs>
-          <w:tab w:val="left" w:pos="1800"/>
-        </w:tabs>
-        <w:rPr>
-          <w:rFonts w:ascii="Times New Roman" w:hAnsi="Times New Roman" w:cs="Times New Roman"/>
-          <w:sz w:val="24"/>
-          <w:szCs w:val="24"/>
-        </w:rPr>
-      </w:pPr>
     </w:p>
     <w:p>
       <w:pPr>
@@ -679,136 +611,49 @@
           <w:sz w:val="24"/>
           <w:szCs w:val="24"/>
         </w:rPr>
-        <w:t>Test Cases of Error Checking</w:t>
+        <w:lastRenderedPageBreak/>
+        <w:t>Final GitHub Commit Screenshot</w:t>
       </w:r>
-    </w:p>
-    <w:p>
-      <w:pPr>
-        <w:tabs>
-          <w:tab w:val="left" w:pos="1800"/>
-        </w:tabs>
-        <w:rPr>
-          <w:rFonts w:ascii="Times New Roman" w:hAnsi="Times New Roman" w:cs="Times New Roman"/>
-          <w:sz w:val="24"/>
-          <w:szCs w:val="24"/>
-        </w:rPr>
-      </w:pPr>
       <w:r>
         <w:rPr>
-          <w:rFonts w:ascii="Times New Roman" w:hAnsi="Times New Roman" w:cs="Times New Roman"/>
-          <w:sz w:val="24"/>
-          <w:szCs w:val="24"/>
-        </w:rPr>
-        <w:t>Test Case Scenario 1:</w:t>
+          <w:noProof/>
+        </w:rPr>
+        <w:drawing>
+          <wp:inline distT="0" distB="0" distL="0" distR="0" wp14:anchorId="135759DB" wp14:editId="7E6BBCDA">
+            <wp:extent cx="5943600" cy="2987675"/>
+            <wp:effectExtent l="0" t="0" r="0" b="3175"/>
+            <wp:docPr id="2" name="Picture 2"/>
+            <wp:cNvGraphicFramePr>
+              <a:graphicFrameLocks xmlns:a="http://schemas.openxmlformats.org/drawingml/2006/main" noChangeAspect="1"/>
+            </wp:cNvGraphicFramePr>
+            <a:graphic xmlns:a="http://schemas.openxmlformats.org/drawingml/2006/main">
+              <a:graphicData uri="http://schemas.openxmlformats.org/drawingml/2006/picture">
+                <pic:pic xmlns:pic="http://schemas.openxmlformats.org/drawingml/2006/picture">
+                  <pic:nvPicPr>
+                    <pic:cNvPr id="1" name=""/>
+                    <pic:cNvPicPr/>
+                  </pic:nvPicPr>
+                  <pic:blipFill>
+                    <a:blip r:embed="rId7"/>
+                    <a:stretch>
+                      <a:fillRect/>
+                    </a:stretch>
+                  </pic:blipFill>
+                  <pic:spPr>
+                    <a:xfrm>
+                      <a:off x="0" y="0"/>
+                      <a:ext cx="5943600" cy="2987675"/>
+                    </a:xfrm>
+                    <a:prstGeom prst="rect">
+                      <a:avLst/>
+                    </a:prstGeom>
+                  </pic:spPr>
+                </pic:pic>
+              </a:graphicData>
+            </a:graphic>
+          </wp:inline>
+        </w:drawing>
       </w:r>
-    </w:p>
-    <w:p>
-      <w:pPr>
-        <w:tabs>
-          <w:tab w:val="left" w:pos="1800"/>
-        </w:tabs>
-        <w:rPr>
-          <w:rFonts w:ascii="Times New Roman" w:hAnsi="Times New Roman" w:cs="Times New Roman"/>
-          <w:sz w:val="24"/>
-          <w:szCs w:val="24"/>
-        </w:rPr>
-      </w:pPr>
-    </w:p>
-    <w:p>
-      <w:pPr>
-        <w:tabs>
-          <w:tab w:val="left" w:pos="1800"/>
-        </w:tabs>
-        <w:rPr>
-          <w:rFonts w:ascii="Times New Roman" w:hAnsi="Times New Roman" w:cs="Times New Roman"/>
-          <w:sz w:val="24"/>
-          <w:szCs w:val="24"/>
-        </w:rPr>
-      </w:pPr>
-      <w:r>
-        <w:rPr>
-          <w:rFonts w:ascii="Times New Roman" w:hAnsi="Times New Roman" w:cs="Times New Roman"/>
-          <w:sz w:val="24"/>
-          <w:szCs w:val="24"/>
-        </w:rPr>
-        <w:t>Test Case Scenario 1 Screenshot(s):</w:t>
-      </w:r>
-    </w:p>
-    <w:p>
-      <w:pPr>
-        <w:tabs>
-          <w:tab w:val="left" w:pos="1800"/>
-        </w:tabs>
-        <w:rPr>
-          <w:rFonts w:ascii="Times New Roman" w:hAnsi="Times New Roman" w:cs="Times New Roman"/>
-          <w:sz w:val="24"/>
-          <w:szCs w:val="24"/>
-        </w:rPr>
-      </w:pPr>
-    </w:p>
-    <w:p>
-      <w:pPr>
-        <w:tabs>
-          <w:tab w:val="left" w:pos="1800"/>
-        </w:tabs>
-        <w:rPr>
-          <w:rFonts w:ascii="Times New Roman" w:hAnsi="Times New Roman" w:cs="Times New Roman"/>
-          <w:sz w:val="24"/>
-          <w:szCs w:val="24"/>
-        </w:rPr>
-      </w:pPr>
-      <w:r>
-        <w:rPr>
-          <w:rFonts w:ascii="Times New Roman" w:hAnsi="Times New Roman" w:cs="Times New Roman"/>
-          <w:sz w:val="24"/>
-          <w:szCs w:val="24"/>
-        </w:rPr>
-        <w:t>Test Case Scenario 2:</w:t>
-      </w:r>
-    </w:p>
-    <w:p>
-      <w:pPr>
-        <w:tabs>
-          <w:tab w:val="left" w:pos="1800"/>
-        </w:tabs>
-        <w:rPr>
-          <w:rFonts w:ascii="Times New Roman" w:hAnsi="Times New Roman" w:cs="Times New Roman"/>
-          <w:sz w:val="24"/>
-          <w:szCs w:val="24"/>
-        </w:rPr>
-      </w:pPr>
-    </w:p>
-    <w:p>
-      <w:pPr>
-        <w:tabs>
-          <w:tab w:val="left" w:pos="1800"/>
-        </w:tabs>
-        <w:rPr>
-          <w:rFonts w:ascii="Times New Roman" w:hAnsi="Times New Roman" w:cs="Times New Roman"/>
-          <w:sz w:val="24"/>
-          <w:szCs w:val="24"/>
-        </w:rPr>
-      </w:pPr>
-      <w:r>
-        <w:rPr>
-          <w:rFonts w:ascii="Times New Roman" w:hAnsi="Times New Roman" w:cs="Times New Roman"/>
-          <w:sz w:val="24"/>
-          <w:szCs w:val="24"/>
-        </w:rPr>
-        <w:t>Test Case Scenario 2 Screenshot(s):</w:t>
-      </w:r>
-    </w:p>
-    <w:p>
-      <w:pPr>
-        <w:tabs>
-          <w:tab w:val="left" w:pos="1800"/>
-        </w:tabs>
-        <w:rPr>
-          <w:rFonts w:ascii="Times New Roman" w:hAnsi="Times New Roman" w:cs="Times New Roman"/>
-          <w:sz w:val="24"/>
-          <w:szCs w:val="24"/>
-        </w:rPr>
-      </w:pPr>
     </w:p>
     <w:p>
       <w:pPr>
@@ -825,32 +670,93 @@
       </w:pPr>
       <w:r>
         <w:rPr>
+          <w:noProof/>
+        </w:rPr>
+        <w:drawing>
+          <wp:inline distT="0" distB="0" distL="0" distR="0" wp14:anchorId="17081ACD" wp14:editId="750C510C">
+            <wp:extent cx="5943600" cy="3660775"/>
+            <wp:effectExtent l="0" t="0" r="0" b="0"/>
+            <wp:docPr id="1" name="Picture 1"/>
+            <wp:cNvGraphicFramePr>
+              <a:graphicFrameLocks xmlns:a="http://schemas.openxmlformats.org/drawingml/2006/main" noChangeAspect="1"/>
+            </wp:cNvGraphicFramePr>
+            <a:graphic xmlns:a="http://schemas.openxmlformats.org/drawingml/2006/main">
+              <a:graphicData uri="http://schemas.openxmlformats.org/drawingml/2006/picture">
+                <pic:pic xmlns:pic="http://schemas.openxmlformats.org/drawingml/2006/picture">
+                  <pic:nvPicPr>
+                    <pic:cNvPr id="1" name=""/>
+                    <pic:cNvPicPr/>
+                  </pic:nvPicPr>
+                  <pic:blipFill>
+                    <a:blip r:embed="rId8"/>
+                    <a:stretch>
+                      <a:fillRect/>
+                    </a:stretch>
+                  </pic:blipFill>
+                  <pic:spPr>
+                    <a:xfrm>
+                      <a:off x="0" y="0"/>
+                      <a:ext cx="5943600" cy="3660775"/>
+                    </a:xfrm>
+                    <a:prstGeom prst="rect">
+                      <a:avLst/>
+                    </a:prstGeom>
+                  </pic:spPr>
+                </pic:pic>
+              </a:graphicData>
+            </a:graphic>
+          </wp:inline>
+        </w:drawing>
+      </w:r>
+    </w:p>
+    <w:p>
+      <w:pPr>
+        <w:tabs>
+          <w:tab w:val="left" w:pos="1800"/>
+        </w:tabs>
+        <w:rPr>
+          <w:rFonts w:ascii="Times New Roman" w:hAnsi="Times New Roman" w:cs="Times New Roman"/>
+          <w:bCs/>
+          <w:sz w:val="24"/>
+          <w:szCs w:val="24"/>
+        </w:rPr>
+      </w:pPr>
+      <w:r>
+        <w:rPr>
+          <w:rFonts w:ascii="Times New Roman" w:hAnsi="Times New Roman" w:cs="Times New Roman"/>
+          <w:bCs/>
+          <w:sz w:val="24"/>
+          <w:szCs w:val="24"/>
+        </w:rPr>
+        <w:t>Do these errors matter?</w:t>
+      </w:r>
+    </w:p>
+    <w:p>
+      <w:pPr>
+        <w:tabs>
+          <w:tab w:val="left" w:pos="1800"/>
+        </w:tabs>
+        <w:rPr>
+          <w:rFonts w:ascii="Times New Roman" w:hAnsi="Times New Roman" w:cs="Times New Roman"/>
+          <w:sz w:val="24"/>
+          <w:szCs w:val="24"/>
+        </w:rPr>
+      </w:pPr>
+    </w:p>
+    <w:p>
+      <w:pPr>
+        <w:tabs>
+          <w:tab w:val="left" w:pos="1800"/>
+        </w:tabs>
+        <w:rPr>
           <w:rFonts w:ascii="Times New Roman" w:hAnsi="Times New Roman" w:cs="Times New Roman"/>
           <w:b/>
           <w:bCs/>
           <w:sz w:val="24"/>
           <w:szCs w:val="24"/>
         </w:rPr>
-        <w:t>Final GitHub Commit Screenshot</w:t>
-      </w:r>
-    </w:p>
-    <w:p>
-      <w:pPr>
-        <w:tabs>
-          <w:tab w:val="left" w:pos="1800"/>
-        </w:tabs>
-        <w:rPr>
-          <w:rFonts w:ascii="Times New Roman" w:hAnsi="Times New Roman" w:cs="Times New Roman"/>
-          <w:sz w:val="24"/>
-          <w:szCs w:val="24"/>
-        </w:rPr>
-      </w:pPr>
-    </w:p>
-    <w:p>
-      <w:pPr>
-        <w:tabs>
-          <w:tab w:val="left" w:pos="1800"/>
-        </w:tabs>
+      </w:pPr>
+      <w:r>
         <w:rPr>
           <w:rFonts w:ascii="Times New Roman" w:hAnsi="Times New Roman" w:cs="Times New Roman"/>
           <w:b/>
@@ -858,7 +764,8 @@
           <w:sz w:val="24"/>
           <w:szCs w:val="24"/>
         </w:rPr>
-      </w:pPr>
+        <w:t>Copy of Code from Form</w:t>
+      </w:r>
       <w:r>
         <w:rPr>
           <w:rFonts w:ascii="Times New Roman" w:hAnsi="Times New Roman" w:cs="Times New Roman"/>
@@ -867,16 +774,6 @@
           <w:sz w:val="24"/>
           <w:szCs w:val="24"/>
         </w:rPr>
-        <w:t>Copy of Code from Form</w:t>
-      </w:r>
-      <w:r>
-        <w:rPr>
-          <w:rFonts w:ascii="Times New Roman" w:hAnsi="Times New Roman" w:cs="Times New Roman"/>
-          <w:b/>
-          <w:bCs/>
-          <w:sz w:val="24"/>
-          <w:szCs w:val="24"/>
-        </w:rPr>
         <w:t>(s)</w:t>
       </w:r>
     </w:p>
@@ -887,13 +784,35 @@
         </w:tabs>
         <w:rPr>
           <w:rFonts w:ascii="Times New Roman" w:hAnsi="Times New Roman" w:cs="Times New Roman"/>
+          <w:bCs/>
           <w:sz w:val="24"/>
           <w:szCs w:val="24"/>
         </w:rPr>
       </w:pPr>
+      <w:r>
+        <w:rPr>
+          <w:rFonts w:ascii="Times New Roman" w:hAnsi="Times New Roman" w:cs="Times New Roman"/>
+          <w:bCs/>
+          <w:sz w:val="24"/>
+          <w:szCs w:val="24"/>
+        </w:rPr>
+        <w:t>No code yet.</w:t>
+      </w:r>
+    </w:p>
+    <w:p>
+      <w:pPr>
+        <w:tabs>
+          <w:tab w:val="left" w:pos="1800"/>
+        </w:tabs>
+        <w:rPr>
+          <w:rFonts w:ascii="Times New Roman" w:hAnsi="Times New Roman" w:cs="Times New Roman"/>
+          <w:sz w:val="24"/>
+          <w:szCs w:val="24"/>
+        </w:rPr>
+      </w:pPr>
     </w:p>
     <w:sectPr>
-      <w:footerReference w:type="default" r:id="rId7"/>
+      <w:footerReference w:type="default" r:id="rId9"/>
       <w:pgSz w:w="12240" w:h="15840"/>
       <w:pgMar w:top="1440" w:right="1440" w:bottom="1440" w:left="1440" w:header="720" w:footer="720" w:gutter="0"/>
       <w:cols w:space="720"/>
@@ -980,7 +899,7 @@
             <w:sz w:val="24"/>
             <w:szCs w:val="24"/>
           </w:rPr>
-          <w:t>2</w:t>
+          <w:t>1</w:t>
         </w:r>
         <w:r>
           <w:rPr>

</xml_diff>